<commit_message>
multmensagems e solucao do bug na mira
</commit_message>
<xml_diff>
--- a/Estória.docx
+++ b/Estória.docx
@@ -51,16 +51,100 @@
     <w:p>
       <w:pPr>
         <w:rPr>
-          <w:sz w:val="32"/>
-          <w:szCs w:val="32"/>
-        </w:rPr>
-      </w:pPr>
-      <w:r>
-        <w:rPr>
-          <w:sz w:val="32"/>
-          <w:szCs w:val="32"/>
-        </w:rPr>
-        <w:t xml:space="preserve">Logo que o dia se ilumina os </w:t>
+          <w:sz w:val="36"/>
+          <w:szCs w:val="36"/>
+        </w:rPr>
+      </w:pPr>
+      <w:r>
+        <w:rPr>
+          <w:sz w:val="36"/>
+          <w:szCs w:val="36"/>
+        </w:rPr>
+        <w:br w:type="page"/>
+      </w:r>
+    </w:p>
+    <w:p>
+      <w:pPr>
+        <w:jc w:val="center"/>
+        <w:rPr>
+          <w:sz w:val="36"/>
+          <w:szCs w:val="36"/>
+        </w:rPr>
+      </w:pPr>
+      <w:r>
+        <w:rPr>
+          <w:sz w:val="36"/>
+          <w:szCs w:val="36"/>
+        </w:rPr>
+        <w:lastRenderedPageBreak/>
+        <w:t>-</w:t>
+      </w:r>
+      <w:proofErr w:type="gramStart"/>
+      <w:r>
+        <w:rPr>
+          <w:sz w:val="36"/>
+          <w:szCs w:val="36"/>
+        </w:rPr>
+        <w:t>-</w:t>
+      </w:r>
+      <w:proofErr w:type="gramEnd"/>
+      <w:r>
+        <w:rPr>
+          <w:sz w:val="36"/>
+          <w:szCs w:val="36"/>
+        </w:rPr>
+        <w:t>--</w:t>
+      </w:r>
+      <w:r>
+        <w:rPr>
+          <w:sz w:val="36"/>
+          <w:szCs w:val="36"/>
+        </w:rPr>
+        <w:t xml:space="preserve"> A manhã </w:t>
+      </w:r>
+      <w:r>
+        <w:rPr>
+          <w:sz w:val="36"/>
+          <w:szCs w:val="36"/>
+        </w:rPr>
+        <w:t>----</w:t>
+      </w:r>
+    </w:p>
+    <w:p>
+      <w:pPr>
+        <w:jc w:val="center"/>
+        <w:rPr>
+          <w:sz w:val="32"/>
+          <w:szCs w:val="32"/>
+        </w:rPr>
+      </w:pPr>
+      <w:r>
+        <w:rPr>
+          <w:sz w:val="32"/>
+          <w:szCs w:val="32"/>
+        </w:rPr>
+        <w:t xml:space="preserve">No fundo de uma casa </w:t>
+      </w:r>
+      <w:r>
+        <w:rPr>
+          <w:sz w:val="32"/>
+          <w:szCs w:val="32"/>
+        </w:rPr>
+        <w:t>num</w:t>
+      </w:r>
+      <w:r>
+        <w:rPr>
+          <w:sz w:val="32"/>
+          <w:szCs w:val="32"/>
+        </w:rPr>
+        <w:t xml:space="preserve"> bairro pouco movimentado</w:t>
+      </w:r>
+      <w:r>
+        <w:rPr>
+          <w:sz w:val="32"/>
+          <w:szCs w:val="32"/>
+        </w:rPr>
+        <w:t xml:space="preserve"> da cidade vive um bando de animaizinhos chamados </w:t>
       </w:r>
       <w:proofErr w:type="spellStart"/>
       <w:r>
@@ -76,35 +160,430 @@
           <w:sz w:val="32"/>
           <w:szCs w:val="32"/>
         </w:rPr>
-        <w:t xml:space="preserve"> nos fundos</w:t>
-      </w:r>
-      <w:r>
-        <w:rPr>
-          <w:sz w:val="32"/>
-          <w:szCs w:val="32"/>
-        </w:rPr>
-        <w:t xml:space="preserve"> da casa de J</w:t>
-      </w:r>
-      <w:r>
-        <w:rPr>
-          <w:sz w:val="32"/>
-          <w:szCs w:val="32"/>
-        </w:rPr>
-        <w:t xml:space="preserve">im começam a cantar </w:t>
-      </w:r>
-      <w:r>
-        <w:rPr>
-          <w:sz w:val="32"/>
-          <w:szCs w:val="32"/>
-        </w:rPr>
-        <w:t>para acordar o seu dono</w:t>
-      </w:r>
-      <w:r>
-        <w:rPr>
-          <w:sz w:val="32"/>
-          <w:szCs w:val="32"/>
-        </w:rPr>
-        <w:t>:</w:t>
+        <w:t>.</w:t>
+      </w:r>
+    </w:p>
+    <w:p>
+      <w:pPr>
+        <w:rPr>
+          <w:sz w:val="32"/>
+          <w:szCs w:val="32"/>
+        </w:rPr>
+      </w:pPr>
+      <w:r>
+        <w:rPr>
+          <w:sz w:val="32"/>
+          <w:szCs w:val="32"/>
+        </w:rPr>
+        <w:t>Quando o dia começa a raiar essas criaturas saltam para fora do ninho e começam a cantar para acordar seu dono.</w:t>
+      </w:r>
+      <w:r>
+        <w:rPr>
+          <w:sz w:val="32"/>
+          <w:szCs w:val="32"/>
+        </w:rPr>
+        <w:t xml:space="preserve"> </w:t>
+      </w:r>
+    </w:p>
+    <w:p>
+      <w:pPr>
+        <w:rPr>
+          <w:sz w:val="32"/>
+          <w:szCs w:val="32"/>
+        </w:rPr>
+      </w:pPr>
+      <w:r>
+        <w:rPr>
+          <w:sz w:val="32"/>
+          <w:szCs w:val="32"/>
+        </w:rPr>
+        <w:t>E quem tem seu sono interrompido</w:t>
+      </w:r>
+      <w:r>
+        <w:rPr>
+          <w:sz w:val="32"/>
+          <w:szCs w:val="32"/>
+        </w:rPr>
+        <w:t xml:space="preserve"> pela “bela melodia”</w:t>
+      </w:r>
+      <w:r>
+        <w:rPr>
+          <w:sz w:val="32"/>
+          <w:szCs w:val="32"/>
+        </w:rPr>
+        <w:t xml:space="preserve"> dos animais é </w:t>
+      </w:r>
+      <w:proofErr w:type="spellStart"/>
+      <w:r>
+        <w:rPr>
+          <w:sz w:val="32"/>
+          <w:szCs w:val="32"/>
+        </w:rPr>
+        <w:t>jun’ichi</w:t>
+      </w:r>
+      <w:proofErr w:type="spellEnd"/>
+      <w:r>
+        <w:rPr>
+          <w:sz w:val="32"/>
+          <w:szCs w:val="32"/>
+        </w:rPr>
+        <w:t>,</w:t>
+      </w:r>
+      <w:r>
+        <w:rPr>
+          <w:sz w:val="32"/>
+          <w:szCs w:val="32"/>
+        </w:rPr>
+        <w:t xml:space="preserve"> </w:t>
+      </w:r>
+      <w:r>
+        <w:rPr>
+          <w:sz w:val="32"/>
+          <w:szCs w:val="32"/>
+        </w:rPr>
+        <w:t xml:space="preserve">que </w:t>
+      </w:r>
+      <w:r>
+        <w:rPr>
+          <w:sz w:val="32"/>
+          <w:szCs w:val="32"/>
+        </w:rPr>
+        <w:t>se levanta</w:t>
+      </w:r>
+      <w:r>
+        <w:rPr>
+          <w:sz w:val="32"/>
+          <w:szCs w:val="32"/>
+        </w:rPr>
+        <w:t xml:space="preserve"> eufórico pois hoje é seu primeiro dia de aula no colegial</w:t>
+      </w:r>
+      <w:r>
+        <w:rPr>
+          <w:sz w:val="32"/>
+          <w:szCs w:val="32"/>
+        </w:rPr>
+        <w:t xml:space="preserve">. </w:t>
+      </w:r>
+    </w:p>
+    <w:p>
+      <w:pPr>
+        <w:rPr>
+          <w:sz w:val="32"/>
+          <w:szCs w:val="32"/>
+        </w:rPr>
+      </w:pPr>
+      <w:r>
+        <w:rPr>
+          <w:sz w:val="32"/>
+          <w:szCs w:val="32"/>
+        </w:rPr>
+        <w:t>Depois de lavar o rosto,</w:t>
+      </w:r>
+      <w:r>
+        <w:rPr>
+          <w:sz w:val="32"/>
+          <w:szCs w:val="32"/>
+        </w:rPr>
+        <w:t xml:space="preserve"> </w:t>
+      </w:r>
+      <w:r>
+        <w:rPr>
+          <w:sz w:val="32"/>
+          <w:szCs w:val="32"/>
+        </w:rPr>
+        <w:t xml:space="preserve">ajeitar o </w:t>
+      </w:r>
+      <w:r>
+        <w:rPr>
+          <w:sz w:val="32"/>
+          <w:szCs w:val="32"/>
+        </w:rPr>
+        <w:t xml:space="preserve">cabelo e </w:t>
+      </w:r>
+      <w:r>
+        <w:rPr>
+          <w:sz w:val="32"/>
+          <w:szCs w:val="32"/>
+        </w:rPr>
+        <w:t xml:space="preserve">espetar os dedos nas pontas das orelhas de meio-elfo, </w:t>
+      </w:r>
+      <w:proofErr w:type="spellStart"/>
+      <w:r>
+        <w:rPr>
+          <w:sz w:val="32"/>
+          <w:szCs w:val="32"/>
+        </w:rPr>
+        <w:t>jun’ichi</w:t>
+      </w:r>
+      <w:proofErr w:type="spellEnd"/>
+      <w:r>
+        <w:rPr>
+          <w:sz w:val="32"/>
+          <w:szCs w:val="32"/>
+        </w:rPr>
+        <w:t xml:space="preserve"> põe um pão com queijo na boca e parte de casa para a escola</w:t>
+      </w:r>
+      <w:r>
+        <w:rPr>
+          <w:sz w:val="32"/>
+          <w:szCs w:val="32"/>
+        </w:rPr>
+        <w:t>.</w:t>
+      </w:r>
+      <w:r>
+        <w:rPr>
+          <w:sz w:val="32"/>
+          <w:szCs w:val="32"/>
+        </w:rPr>
+        <w:t xml:space="preserve"> </w:t>
+      </w:r>
+    </w:p>
+    <w:p>
+      <w:pPr>
+        <w:rPr>
+          <w:sz w:val="32"/>
+          <w:szCs w:val="32"/>
+        </w:rPr>
+      </w:pPr>
+      <w:r>
+        <w:rPr>
+          <w:sz w:val="32"/>
+          <w:szCs w:val="32"/>
+        </w:rPr>
+        <w:t>Ele pretendia comer enquanto andava</w:t>
+      </w:r>
+      <w:r>
+        <w:rPr>
+          <w:sz w:val="32"/>
+          <w:szCs w:val="32"/>
+        </w:rPr>
+        <w:t xml:space="preserve"> para chegar mais cedo na escola</w:t>
+      </w:r>
+      <w:r>
+        <w:rPr>
+          <w:sz w:val="32"/>
+          <w:szCs w:val="32"/>
+        </w:rPr>
+        <w:t>, mas quando chegou na rua da escola percebeu que não havia dado uma mordida sequer, olhou para baixo para agarrar o pão com mais precisão e acabou tropeçando.</w:t>
+      </w:r>
+    </w:p>
+    <w:p>
+      <w:pPr>
+        <w:rPr>
+          <w:sz w:val="32"/>
+          <w:szCs w:val="32"/>
+        </w:rPr>
+      </w:pPr>
+      <w:r>
+        <w:rPr>
+          <w:sz w:val="32"/>
+          <w:szCs w:val="32"/>
+        </w:rPr>
+        <w:t>Enquanto estava suspenso no ar, o garoto sentiu algo quente e macio enrolar ao redor de seu corpo e impedir que ele caísse.</w:t>
+      </w:r>
+    </w:p>
+    <w:p>
+      <w:pPr>
+        <w:rPr>
+          <w:sz w:val="32"/>
+          <w:szCs w:val="32"/>
+        </w:rPr>
+      </w:pPr>
+      <w:r>
+        <w:rPr>
+          <w:sz w:val="32"/>
+          <w:szCs w:val="32"/>
+        </w:rPr>
+        <w:br w:type="page"/>
+      </w:r>
+    </w:p>
+    <w:p>
+      <w:pPr>
+        <w:jc w:val="center"/>
+        <w:rPr>
+          <w:sz w:val="36"/>
+          <w:szCs w:val="36"/>
+        </w:rPr>
+      </w:pPr>
+      <w:r>
+        <w:rPr>
+          <w:sz w:val="36"/>
+          <w:szCs w:val="36"/>
+        </w:rPr>
+        <w:lastRenderedPageBreak/>
+        <w:t>-</w:t>
+      </w:r>
+      <w:proofErr w:type="gramStart"/>
+      <w:r>
+        <w:rPr>
+          <w:sz w:val="36"/>
+          <w:szCs w:val="36"/>
+        </w:rPr>
+        <w:t>-</w:t>
+      </w:r>
+      <w:proofErr w:type="gramEnd"/>
+      <w:r>
+        <w:rPr>
+          <w:sz w:val="36"/>
+          <w:szCs w:val="36"/>
+        </w:rPr>
+        <w:t xml:space="preserve">-- </w:t>
+      </w:r>
+      <w:r>
+        <w:rPr>
+          <w:sz w:val="36"/>
+          <w:szCs w:val="36"/>
+        </w:rPr>
+        <w:t xml:space="preserve">Começando com o pé esquerdo, </w:t>
+      </w:r>
+      <w:r>
+        <w:rPr>
+          <w:sz w:val="36"/>
+          <w:szCs w:val="36"/>
+        </w:rPr>
+        <w:t>espera,</w:t>
+      </w:r>
+      <w:r>
+        <w:rPr>
+          <w:sz w:val="36"/>
+          <w:szCs w:val="36"/>
+        </w:rPr>
+        <w:t xml:space="preserve"> cauda?</w:t>
+      </w:r>
+      <w:r>
+        <w:rPr>
+          <w:sz w:val="36"/>
+          <w:szCs w:val="36"/>
+        </w:rPr>
+        <w:t xml:space="preserve"> -</w:t>
+      </w:r>
+      <w:proofErr w:type="gramStart"/>
+      <w:r>
+        <w:rPr>
+          <w:sz w:val="36"/>
+          <w:szCs w:val="36"/>
+        </w:rPr>
+        <w:t>-</w:t>
+      </w:r>
+      <w:proofErr w:type="gramEnd"/>
+      <w:r>
+        <w:rPr>
+          <w:sz w:val="36"/>
+          <w:szCs w:val="36"/>
+        </w:rPr>
+        <w:t>--</w:t>
+      </w:r>
+    </w:p>
+    <w:p>
+      <w:pPr>
+        <w:rPr>
+          <w:sz w:val="32"/>
+          <w:szCs w:val="32"/>
+        </w:rPr>
+      </w:pPr>
+      <w:proofErr w:type="spellStart"/>
+      <w:r>
+        <w:rPr>
+          <w:sz w:val="32"/>
+          <w:szCs w:val="32"/>
+        </w:rPr>
+        <w:t>Jun’ichi</w:t>
+      </w:r>
+      <w:proofErr w:type="spellEnd"/>
+      <w:r>
+        <w:rPr>
+          <w:sz w:val="32"/>
+          <w:szCs w:val="32"/>
+        </w:rPr>
+        <w:t xml:space="preserve"> olhou para</w:t>
+      </w:r>
+      <w:r>
+        <w:rPr>
+          <w:sz w:val="32"/>
+          <w:szCs w:val="32"/>
+        </w:rPr>
+        <w:t xml:space="preserve"> cima para ver quem o havia salvado e os seus olhos se encontraram com os de uma garota, ela era ruiva de pele bronzeada e seus olhos tinham uma cor verde vibrante que ele nunca tinha visto antes em ninguém. </w:t>
+      </w:r>
+    </w:p>
+    <w:p>
+      <w:pPr>
+        <w:rPr>
+          <w:sz w:val="32"/>
+          <w:szCs w:val="32"/>
+        </w:rPr>
+      </w:pPr>
+      <w:r>
+        <w:rPr>
+          <w:sz w:val="32"/>
+          <w:szCs w:val="32"/>
+        </w:rPr>
+        <w:t>Depois de alguns segundos</w:t>
+      </w:r>
+      <w:r>
+        <w:rPr>
+          <w:sz w:val="32"/>
+          <w:szCs w:val="32"/>
+        </w:rPr>
+        <w:t>, q</w:t>
+      </w:r>
+      <w:r>
+        <w:rPr>
+          <w:sz w:val="32"/>
+          <w:szCs w:val="32"/>
+        </w:rPr>
+        <w:t>uando ambos perceberam como estavam</w:t>
+      </w:r>
+      <w:r>
+        <w:rPr>
+          <w:sz w:val="32"/>
+          <w:szCs w:val="32"/>
+        </w:rPr>
+        <w:t>,</w:t>
+      </w:r>
+      <w:r>
+        <w:rPr>
+          <w:sz w:val="32"/>
+          <w:szCs w:val="32"/>
+        </w:rPr>
+        <w:t xml:space="preserve"> </w:t>
+      </w:r>
+      <w:r>
+        <w:rPr>
+          <w:sz w:val="32"/>
+          <w:szCs w:val="32"/>
+        </w:rPr>
+        <w:t xml:space="preserve">a garota soltou </w:t>
+      </w:r>
+      <w:proofErr w:type="spellStart"/>
+      <w:r>
+        <w:rPr>
+          <w:sz w:val="32"/>
+          <w:szCs w:val="32"/>
+        </w:rPr>
+        <w:t>jun’ichi</w:t>
+      </w:r>
+      <w:proofErr w:type="spellEnd"/>
+      <w:r>
+        <w:rPr>
+          <w:sz w:val="32"/>
+          <w:szCs w:val="32"/>
+        </w:rPr>
+        <w:t xml:space="preserve">, e eles se afastaram envergonhados. </w:t>
+      </w:r>
+    </w:p>
+    <w:p>
+      <w:pPr>
+        <w:rPr>
+          <w:sz w:val="32"/>
+          <w:szCs w:val="32"/>
+        </w:rPr>
+      </w:pPr>
+      <w:r>
+        <w:rPr>
+          <w:sz w:val="32"/>
+          <w:szCs w:val="32"/>
+        </w:rPr>
+        <w:t>O garoto ficou intrigado sobre a maneira como ela havia o segurado, não pareciam as mãos delas o apertando, porém quando olhou ela da cintura para baixo entendeu o que tinha acontecido:</w:t>
       </w:r>
     </w:p>
     <w:p>
@@ -121,13 +600,78 @@
         </w:rPr>
         <w:t>“</w:t>
       </w:r>
+      <w:r>
+        <w:rPr>
+          <w:sz w:val="32"/>
+          <w:szCs w:val="32"/>
+        </w:rPr>
+        <w:t>E</w:t>
+      </w:r>
+      <w:r>
+        <w:rPr>
+          <w:sz w:val="32"/>
+          <w:szCs w:val="32"/>
+        </w:rPr>
+        <w:t>la...</w:t>
+      </w:r>
+      <w:r>
+        <w:rPr>
+          <w:sz w:val="32"/>
+          <w:szCs w:val="32"/>
+        </w:rPr>
+        <w:t xml:space="preserve"> ela é uma Lâmia! ”</w:t>
+      </w:r>
+    </w:p>
+    <w:p>
+      <w:pPr>
+        <w:rPr>
+          <w:sz w:val="32"/>
+          <w:szCs w:val="32"/>
+        </w:rPr>
+      </w:pPr>
+      <w:r>
+        <w:rPr>
+          <w:sz w:val="32"/>
+          <w:szCs w:val="32"/>
+        </w:rPr>
+        <w:t>Lâmias são pessoas metade-serpentes, metade-humanas, era a cauda dela que o havia segurado.</w:t>
+      </w:r>
+    </w:p>
+    <w:p>
+      <w:pPr>
+        <w:rPr>
+          <w:sz w:val="32"/>
+          <w:szCs w:val="32"/>
+        </w:rPr>
+      </w:pPr>
+      <w:r>
+        <w:rPr>
+          <w:sz w:val="32"/>
+          <w:szCs w:val="32"/>
+        </w:rPr>
+        <w:t>_você</w:t>
+      </w:r>
+      <w:r>
+        <w:rPr>
+          <w:sz w:val="32"/>
+          <w:szCs w:val="32"/>
+        </w:rPr>
+        <w:t xml:space="preserve"> é...</w:t>
+      </w:r>
+      <w:r>
+        <w:rPr>
+          <w:sz w:val="32"/>
+          <w:szCs w:val="32"/>
+        </w:rPr>
+        <w:t xml:space="preserve"> – </w:t>
+      </w:r>
       <w:proofErr w:type="gramStart"/>
       <w:r>
         <w:rPr>
           <w:sz w:val="32"/>
           <w:szCs w:val="32"/>
         </w:rPr>
-        <w:t>eh</w:t>
+        <w:t>disse</w:t>
       </w:r>
       <w:proofErr w:type="gramEnd"/>
       <w:r>
@@ -135,7 +679,36 @@
           <w:sz w:val="32"/>
           <w:szCs w:val="32"/>
         </w:rPr>
-        <w:t>-</w:t>
+        <w:t xml:space="preserve"> ele </w:t>
+      </w:r>
+      <w:r>
+        <w:rPr>
+          <w:sz w:val="32"/>
+          <w:szCs w:val="32"/>
+        </w:rPr>
+        <w:t>esperando o nome dela.</w:t>
+      </w:r>
+    </w:p>
+    <w:p>
+      <w:pPr>
+        <w:rPr>
+          <w:sz w:val="32"/>
+          <w:szCs w:val="32"/>
+        </w:rPr>
+      </w:pPr>
+      <w:r>
+        <w:rPr>
+          <w:sz w:val="32"/>
+          <w:szCs w:val="32"/>
+        </w:rPr>
+        <w:t>_</w:t>
+      </w:r>
+      <w:r>
+        <w:rPr>
+          <w:sz w:val="32"/>
+          <w:szCs w:val="32"/>
+        </w:rPr>
+        <w:t>H-</w:t>
       </w:r>
       <w:proofErr w:type="spellStart"/>
       <w:r>
@@ -143,7 +716,7 @@
           <w:sz w:val="32"/>
           <w:szCs w:val="32"/>
         </w:rPr>
-        <w:t>eheh</w:t>
+        <w:t>Hami</w:t>
       </w:r>
       <w:proofErr w:type="spellEnd"/>
       <w:r>
@@ -151,7 +724,22 @@
           <w:sz w:val="32"/>
           <w:szCs w:val="32"/>
         </w:rPr>
-        <w:t>-</w:t>
+        <w:t xml:space="preserve"> –  foi uma resposta sem jeito extremamente fofa.</w:t>
+      </w:r>
+    </w:p>
+    <w:p>
+      <w:pPr>
+        <w:rPr>
+          <w:sz w:val="32"/>
+          <w:szCs w:val="32"/>
+        </w:rPr>
+      </w:pPr>
+      <w:r>
+        <w:rPr>
+          <w:sz w:val="32"/>
+          <w:szCs w:val="32"/>
+        </w:rPr>
+        <w:t xml:space="preserve">_eu sou </w:t>
       </w:r>
       <w:proofErr w:type="spellStart"/>
       <w:r>
@@ -159,7 +747,7 @@
           <w:sz w:val="32"/>
           <w:szCs w:val="32"/>
         </w:rPr>
-        <w:t>eheh</w:t>
+        <w:t>jun’ichi</w:t>
       </w:r>
       <w:proofErr w:type="spellEnd"/>
       <w:r>
@@ -167,7 +755,141 @@
           <w:sz w:val="32"/>
           <w:szCs w:val="32"/>
         </w:rPr>
-        <w:t>”</w:t>
+        <w:t>, prazer em te conhecer, ou melhor, desculpa pelo incomodo...?</w:t>
+      </w:r>
+    </w:p>
+    <w:p>
+      <w:pPr>
+        <w:rPr>
+          <w:sz w:val="32"/>
+          <w:szCs w:val="32"/>
+        </w:rPr>
+      </w:pPr>
+      <w:r>
+        <w:rPr>
+          <w:sz w:val="32"/>
+          <w:szCs w:val="32"/>
+        </w:rPr>
+        <w:t>_não, tudo bem, e prazer em te conhecer também.</w:t>
+      </w:r>
+    </w:p>
+    <w:p>
+      <w:pPr>
+        <w:rPr>
+          <w:sz w:val="32"/>
+          <w:szCs w:val="32"/>
+        </w:rPr>
+      </w:pPr>
+      <w:r>
+        <w:rPr>
+          <w:sz w:val="32"/>
+          <w:szCs w:val="32"/>
+        </w:rPr>
+        <w:t>Depois</w:t>
+      </w:r>
+      <w:r>
+        <w:rPr>
+          <w:sz w:val="32"/>
+          <w:szCs w:val="32"/>
+        </w:rPr>
+        <w:t xml:space="preserve"> dessa</w:t>
+      </w:r>
+      <w:r>
+        <w:rPr>
+          <w:sz w:val="32"/>
+          <w:szCs w:val="32"/>
+        </w:rPr>
+        <w:t xml:space="preserve">s primeiras impressões fora do comum, </w:t>
+      </w:r>
+      <w:proofErr w:type="spellStart"/>
+      <w:r>
+        <w:rPr>
+          <w:sz w:val="32"/>
+          <w:szCs w:val="32"/>
+        </w:rPr>
+        <w:t>jun’ichi</w:t>
+      </w:r>
+      <w:proofErr w:type="spellEnd"/>
+      <w:r>
+        <w:rPr>
+          <w:sz w:val="32"/>
+          <w:szCs w:val="32"/>
+        </w:rPr>
+        <w:t xml:space="preserve"> apresentou a escola para a garota, aproveitando que ele já havia estudado lá durante o ensino fundamental.</w:t>
+      </w:r>
+    </w:p>
+    <w:p>
+      <w:pPr>
+        <w:rPr>
+          <w:sz w:val="32"/>
+          <w:szCs w:val="32"/>
+        </w:rPr>
+      </w:pPr>
+      <w:r>
+        <w:rPr>
+          <w:sz w:val="32"/>
+          <w:szCs w:val="32"/>
+        </w:rPr>
+        <w:t xml:space="preserve">Por onde </w:t>
+      </w:r>
+      <w:proofErr w:type="spellStart"/>
+      <w:r>
+        <w:rPr>
+          <w:sz w:val="32"/>
+          <w:szCs w:val="32"/>
+        </w:rPr>
+        <w:t>Hami</w:t>
+      </w:r>
+      <w:proofErr w:type="spellEnd"/>
+      <w:r>
+        <w:rPr>
+          <w:sz w:val="32"/>
+          <w:szCs w:val="32"/>
+        </w:rPr>
+        <w:t xml:space="preserve"> passava os outros paravam para olhá-la</w:t>
+      </w:r>
+      <w:r>
+        <w:rPr>
+          <w:sz w:val="32"/>
+          <w:szCs w:val="32"/>
+        </w:rPr>
+        <w:t xml:space="preserve">, </w:t>
+      </w:r>
+      <w:r>
+        <w:rPr>
+          <w:sz w:val="32"/>
+          <w:szCs w:val="32"/>
+        </w:rPr>
+        <w:t xml:space="preserve">lâmias não eram nem um pouco comuns naquela região, </w:t>
+      </w:r>
+      <w:r>
+        <w:rPr>
+          <w:sz w:val="32"/>
+          <w:szCs w:val="32"/>
+        </w:rPr>
+        <w:t>e essa só estava aqui por fazer intercâmbio</w:t>
+      </w:r>
+      <w:r>
+        <w:rPr>
+          <w:sz w:val="32"/>
+          <w:szCs w:val="32"/>
+        </w:rPr>
+        <w:t>.</w:t>
+      </w:r>
+    </w:p>
+    <w:p>
+      <w:pPr>
+        <w:rPr>
+          <w:sz w:val="32"/>
+          <w:szCs w:val="32"/>
+        </w:rPr>
+      </w:pPr>
+      <w:r>
+        <w:rPr>
+          <w:sz w:val="32"/>
+          <w:szCs w:val="32"/>
+        </w:rPr>
+        <w:t>Por outro lado,</w:t>
       </w:r>
       <w:r>
         <w:rPr>
@@ -176,84 +898,20 @@
         </w:rPr>
         <w:t xml:space="preserve"> </w:t>
       </w:r>
-    </w:p>
-    <w:p>
-      <w:pPr>
-        <w:rPr>
-          <w:sz w:val="32"/>
-          <w:szCs w:val="32"/>
-        </w:rPr>
-      </w:pPr>
-      <w:r>
-        <w:rPr>
-          <w:sz w:val="32"/>
-          <w:szCs w:val="32"/>
-        </w:rPr>
-        <w:t>Depois de ter seu sono interrompido pela “bela melodia”</w:t>
-      </w:r>
-      <w:r>
-        <w:rPr>
-          <w:sz w:val="32"/>
-          <w:szCs w:val="32"/>
-        </w:rPr>
-        <w:t xml:space="preserve"> dos animais, J</w:t>
-      </w:r>
-      <w:r>
-        <w:rPr>
-          <w:sz w:val="32"/>
-          <w:szCs w:val="32"/>
-        </w:rPr>
-        <w:t>im se levanta e vai até o banheiro lavar o rosto. Hoje é o seu primeiro dia de aula</w:t>
-      </w:r>
-      <w:r>
-        <w:rPr>
-          <w:sz w:val="32"/>
-          <w:szCs w:val="32"/>
-        </w:rPr>
-        <w:t xml:space="preserve"> no ensino médio</w:t>
-      </w:r>
-      <w:r>
-        <w:rPr>
-          <w:sz w:val="32"/>
-          <w:szCs w:val="32"/>
-        </w:rPr>
-        <w:t>, por isso ele ajeita cada detalhe do seu cabelo e até dá uma polida na ponta de suas orelhas</w:t>
-      </w:r>
-      <w:r>
-        <w:rPr>
-          <w:sz w:val="32"/>
-          <w:szCs w:val="32"/>
-        </w:rPr>
-        <w:t>: Apesar de s</w:t>
-      </w:r>
-      <w:r>
-        <w:rPr>
-          <w:sz w:val="32"/>
-          <w:szCs w:val="32"/>
-        </w:rPr>
-        <w:t>eu</w:t>
-      </w:r>
-      <w:r>
-        <w:rPr>
-          <w:sz w:val="32"/>
-          <w:szCs w:val="32"/>
-        </w:rPr>
-        <w:t xml:space="preserve"> pai ser humano</w:t>
-      </w:r>
-      <w:r>
-        <w:rPr>
-          <w:sz w:val="32"/>
-          <w:szCs w:val="32"/>
-        </w:rPr>
-        <w:t xml:space="preserve">, sua mãe era uma </w:t>
-      </w:r>
       <w:proofErr w:type="spellStart"/>
       <w:r>
         <w:rPr>
           <w:sz w:val="32"/>
           <w:szCs w:val="32"/>
         </w:rPr>
-        <w:t>elfa</w:t>
+        <w:t>jun’</w:t>
+      </w:r>
+      <w:r>
+        <w:rPr>
+          <w:sz w:val="32"/>
+          <w:szCs w:val="32"/>
+        </w:rPr>
+        <w:t>ichi</w:t>
       </w:r>
       <w:proofErr w:type="spellEnd"/>
       <w:r>
@@ -261,74 +919,57 @@
           <w:sz w:val="32"/>
           <w:szCs w:val="32"/>
         </w:rPr>
-        <w:t>, e</w:t>
-      </w:r>
-      <w:r>
-        <w:rPr>
-          <w:sz w:val="32"/>
-          <w:szCs w:val="32"/>
-        </w:rPr>
-        <w:t xml:space="preserve"> de</w:t>
-      </w:r>
-      <w:r>
-        <w:rPr>
-          <w:sz w:val="32"/>
-          <w:szCs w:val="32"/>
-        </w:rPr>
-        <w:t>la</w:t>
-      </w:r>
-      <w:r>
-        <w:rPr>
-          <w:sz w:val="32"/>
-          <w:szCs w:val="32"/>
-        </w:rPr>
-        <w:t xml:space="preserve"> ele herdou muitas características.</w:t>
-      </w:r>
-    </w:p>
-    <w:p>
-      <w:pPr>
-        <w:rPr>
-          <w:sz w:val="32"/>
-          <w:szCs w:val="32"/>
-        </w:rPr>
-      </w:pPr>
-      <w:proofErr w:type="spellStart"/>
-      <w:r>
-        <w:rPr>
-          <w:sz w:val="32"/>
-          <w:szCs w:val="32"/>
-        </w:rPr>
-        <w:t>Pterinos</w:t>
-      </w:r>
-      <w:proofErr w:type="spellEnd"/>
-      <w:r>
-        <w:rPr>
-          <w:sz w:val="32"/>
-          <w:szCs w:val="32"/>
-        </w:rPr>
-        <w:t xml:space="preserve"> não são animais tão domésticos quanto cachorros, mas graças a forte ligação da mãe do garoto com a natureza, vários deles moravam no quintal dos fundos e retribuíam o abrigo acordando todos muito </w:t>
-      </w:r>
-      <w:r>
-        <w:rPr>
-          <w:sz w:val="32"/>
-          <w:szCs w:val="32"/>
-        </w:rPr>
-        <w:t xml:space="preserve">cedo. </w:t>
-      </w:r>
-    </w:p>
-    <w:p>
-      <w:pPr>
-        <w:rPr>
-          <w:sz w:val="32"/>
-          <w:szCs w:val="32"/>
-        </w:rPr>
-      </w:pPr>
-      <w:r>
-        <w:rPr>
-          <w:sz w:val="32"/>
-          <w:szCs w:val="32"/>
-        </w:rPr>
-        <w:t>Não importa o quão cedo Jim acordasse, ele sempre dava um jeito de se atrasar para ir à escola. E no primeiro dia de aula não foi diferente</w:t>
+        <w:t xml:space="preserve"> além de</w:t>
+      </w:r>
+      <w:r>
+        <w:rPr>
+          <w:sz w:val="32"/>
+          <w:szCs w:val="32"/>
+        </w:rPr>
+        <w:t xml:space="preserve"> não </w:t>
+      </w:r>
+      <w:r>
+        <w:rPr>
+          <w:sz w:val="32"/>
+          <w:szCs w:val="32"/>
+        </w:rPr>
+        <w:t>se importar com a sua parte escamada</w:t>
+      </w:r>
+      <w:r>
+        <w:rPr>
+          <w:sz w:val="32"/>
+          <w:szCs w:val="32"/>
+        </w:rPr>
+        <w:t xml:space="preserve">, </w:t>
+      </w:r>
+      <w:r>
+        <w:rPr>
+          <w:sz w:val="32"/>
+          <w:szCs w:val="32"/>
+        </w:rPr>
+        <w:t xml:space="preserve">até a achava atraente. Seus gostos nunca foram iguais </w:t>
+      </w:r>
+      <w:r>
+        <w:rPr>
+          <w:sz w:val="32"/>
+          <w:szCs w:val="32"/>
+        </w:rPr>
+        <w:lastRenderedPageBreak/>
+        <w:t xml:space="preserve">aos </w:t>
+      </w:r>
+      <w:r>
+        <w:rPr>
+          <w:sz w:val="32"/>
+          <w:szCs w:val="32"/>
+        </w:rPr>
+        <w:t>dos seus amigos</w:t>
+      </w:r>
+      <w:r>
+        <w:rPr>
+          <w:sz w:val="32"/>
+          <w:szCs w:val="32"/>
+        </w:rPr>
+        <w:t>, e ele também chamava a atenção por causa disso as vezes</w:t>
       </w:r>
       <w:r>
         <w:rPr>
@@ -350,32 +991,17 @@
           <w:sz w:val="32"/>
           <w:szCs w:val="32"/>
         </w:rPr>
-        <w:t>Jim decidiu não parar para tomar o café da manhã e partiu para a escola com a sua refei</w:t>
-      </w:r>
-      <w:r>
-        <w:rPr>
-          <w:sz w:val="32"/>
-          <w:szCs w:val="32"/>
-        </w:rPr>
-        <w:t>ção, um pão com queijo, na boca. Ele pretendia comer enquanto andava, mas quando chegou na rua da escola percebeu que não havia dado uma mordida sequer, olhou para baixo para agarrar o pão com mais precisão e acabou tropeçando.</w:t>
-      </w:r>
-    </w:p>
-    <w:p>
-      <w:pPr>
-        <w:rPr>
-          <w:sz w:val="32"/>
-          <w:szCs w:val="32"/>
-        </w:rPr>
-      </w:pPr>
-      <w:r>
-        <w:rPr>
-          <w:sz w:val="32"/>
-          <w:szCs w:val="32"/>
-        </w:rPr>
-        <w:t>Enquanto estava suspenso no ar, o garoto sentiu algo quente e macio enrolar ao redor de seu corpo e impedir que ele caísse.</w:t>
+        <w:t>Depois de muito tempo para quem estava ansioso para a volta as aulas, mas pouco tempo para os dois que estavam se divertindo, o sinal para entrar para a sala toca. Infelizmente eles tem que se despedir, mas ela promete se encontrar com ele mais tarde para terminar a conversa</w:t>
       </w:r>
       <w:bookmarkStart w:id="0" w:name="_GoBack"/>
       <w:bookmarkEnd w:id="0"/>
+      <w:r>
+        <w:rPr>
+          <w:sz w:val="32"/>
+          <w:szCs w:val="32"/>
+        </w:rPr>
+        <w:t>.</w:t>
+      </w:r>
     </w:p>
     <w:sectPr>
       <w:pgSz w:w="11906" w:h="16838"/>

</xml_diff>